<commit_message>
Se Modifica Los 3 Archivos de Base de Datos
</commit_message>
<xml_diff>
--- a/Base de Datos/Pasaje a Tablas Obligatorio - Martin Mujica y Mateo Sosa TA1.docx
+++ b/Base de Datos/Pasaje a Tablas Obligatorio - Martin Mujica y Mateo Sosa TA1.docx
@@ -61,23 +61,52 @@
           <w:szCs w:val="24"/>
           <w:rtl w:val="0"/>
         </w:rPr>
-        <w:t xml:space="preserve">, nombreDeUsuario, Email)</w:t>
-      </w:r>
-    </w:p>
-    <w:p>
-      <w:pPr>
-        <w:rPr>
-          <w:sz w:val="24"/>
-          <w:szCs w:val="24"/>
-        </w:rPr>
-      </w:pPr>
-      <w:r>
-        <w:rPr>
-          <w:sz w:val="24"/>
-          <w:szCs w:val="24"/>
-          <w:rtl w:val="0"/>
-        </w:rPr>
-        <w:t xml:space="preserve">Post (id_Post, Titulo, Cuerpo, Autor, FechayHora)</w:t>
+        <w:t xml:space="preserve">, nombreDeUsuario, Email, password)</w:t>
+      </w:r>
+    </w:p>
+    <w:p>
+      <w:pPr>
+        <w:rPr>
+          <w:sz w:val="24"/>
+          <w:szCs w:val="24"/>
+        </w:rPr>
+      </w:pPr>
+      <w:r>
+        <w:rPr>
+          <w:sz w:val="24"/>
+          <w:szCs w:val="24"/>
+          <w:rtl w:val="0"/>
+        </w:rPr>
+        <w:t xml:space="preserve">Post (id_Post, Titulo, Cuerpo, Autor, FechayHora, id_Usuario)</w:t>
+      </w:r>
+    </w:p>
+    <w:p>
+      <w:pPr>
+        <w:rPr>
+          <w:sz w:val="24"/>
+          <w:szCs w:val="24"/>
+        </w:rPr>
+      </w:pPr>
+      <w:r>
+        <w:rPr>
+          <w:sz w:val="24"/>
+          <w:szCs w:val="24"/>
+          <w:rtl w:val="0"/>
+        </w:rPr>
+        <w:t xml:space="preserve">id_Usuario  - - &gt; Usuario</w:t>
+      </w:r>
+    </w:p>
+    <w:p>
+      <w:pPr>
+        <w:rPr>
+          <w:sz w:val="24"/>
+          <w:szCs w:val="24"/>
+        </w:rPr>
+      </w:pPr>
+      <w:r>
+        <w:rPr>
+          <w:rtl w:val="0"/>
+        </w:rPr>
       </w:r>
     </w:p>
     <w:p>
@@ -316,60 +345,8 @@
       </w:pPr>
       <w:r>
         <w:rPr>
-          <w:sz w:val="24"/>
-          <w:szCs w:val="24"/>
-          <w:rtl w:val="0"/>
-        </w:rPr>
-        <w:t xml:space="preserve">Realizan (</w:t>
-      </w:r>
-      <w:r>
-        <w:rPr>
-          <w:sz w:val="24"/>
-          <w:szCs w:val="24"/>
-          <w:u w:val="single"/>
-          <w:rtl w:val="0"/>
-        </w:rPr>
-        <w:t xml:space="preserve">id_Usuario, id_Post,</w:t>
-      </w:r>
-      <w:r>
-        <w:rPr>
-          <w:sz w:val="24"/>
-          <w:szCs w:val="24"/>
-          <w:rtl w:val="0"/>
-        </w:rPr>
-        <w:t xml:space="preserve">)</w:t>
-      </w:r>
-    </w:p>
-    <w:p>
-      <w:pPr>
-        <w:rPr>
-          <w:sz w:val="24"/>
-          <w:szCs w:val="24"/>
-        </w:rPr>
-      </w:pPr>
-      <w:r>
-        <w:rPr>
-          <w:sz w:val="24"/>
-          <w:szCs w:val="24"/>
-          <w:rtl w:val="0"/>
-        </w:rPr>
-        <w:t xml:space="preserve">id_Usuario  - - &gt; Usuario</w:t>
-      </w:r>
-    </w:p>
-    <w:p>
-      <w:pPr>
-        <w:rPr>
-          <w:sz w:val="24"/>
-          <w:szCs w:val="24"/>
-        </w:rPr>
-      </w:pPr>
-      <w:r>
-        <w:rPr>
-          <w:sz w:val="24"/>
-          <w:szCs w:val="24"/>
-          <w:rtl w:val="0"/>
-        </w:rPr>
-        <w:t xml:space="preserve">id_Post - - &gt; Post</w:t>
+          <w:rtl w:val="0"/>
+        </w:rPr>
       </w:r>
     </w:p>
     <w:p>

</xml_diff>